<commit_message>
SUP-372 - Улучшен USE CASE
</commit_message>
<xml_diff>
--- a/docs/Use Cases/26.1 Форма 'разовые заявки'.docx
+++ b/docs/Use Cases/26.1 Форма 'разовые заявки'.docx
@@ -1812,8 +1812,6 @@
         </w:rPr>
         <w:t>Дата последнего редактирования (заявки)</w:t>
       </w:r>
-      <w:bookmarkStart w:id="0" w:name="_GoBack"/>
-      <w:bookmarkEnd w:id="0"/>
     </w:p>
     <w:p>
       <w:pPr>
@@ -1858,7 +1856,7 @@
           <w:szCs w:val="24"/>
         </w:rPr>
         <w:lastRenderedPageBreak/>
-        <w:t xml:space="preserve">Изменение от </w:t>
+        <w:t>Изменение от середины июня</w:t>
       </w:r>
       <w:r>
         <w:rPr>
@@ -1867,15 +1865,6 @@
           <w:sz w:val="24"/>
           <w:szCs w:val="24"/>
         </w:rPr>
-        <w:t>середины июня</w:t>
-      </w:r>
-      <w:r>
-        <w:rPr>
-          <w:b/>
-          <w:color w:val="000000"/>
-          <w:sz w:val="24"/>
-          <w:szCs w:val="24"/>
-        </w:rPr>
         <w:t xml:space="preserve"> (картинка снизу)</w:t>
       </w:r>
     </w:p>
@@ -1889,6 +1878,7 @@
           <w:right w:val="nil"/>
           <w:between w:val="nil"/>
         </w:pBdr>
+        <w:jc w:val="center"/>
         <w:rPr>
           <w:color w:val="000000"/>
           <w:sz w:val="24"/>
@@ -1995,6 +1985,7 @@
           <w:right w:val="nil"/>
           <w:between w:val="nil"/>
         </w:pBdr>
+        <w:jc w:val="center"/>
         <w:rPr>
           <w:color w:val="000000"/>
           <w:sz w:val="24"/>
@@ -2404,6 +2395,7 @@
           <w:right w:val="nil"/>
           <w:between w:val="nil"/>
         </w:pBdr>
+        <w:jc w:val="center"/>
         <w:rPr>
           <w:b/>
           <w:color w:val="000000"/>
@@ -2490,7 +2482,7 @@
           <w:sz w:val="24"/>
           <w:szCs w:val="24"/>
         </w:rPr>
-        <w:t>Изменение от 0</w:t>
+        <w:t>Изменение от 04.08.2018</w:t>
       </w:r>
       <w:r>
         <w:rPr>
@@ -2499,25 +2491,32 @@
           <w:sz w:val="24"/>
           <w:szCs w:val="24"/>
         </w:rPr>
-        <w:t>4</w:t>
-      </w:r>
-      <w:r>
-        <w:rPr>
-          <w:b/>
-          <w:color w:val="000000"/>
-          <w:sz w:val="24"/>
-          <w:szCs w:val="24"/>
-        </w:rPr>
-        <w:t>.08.2018</w:t>
-      </w:r>
-      <w:r>
-        <w:rPr>
-          <w:b/>
-          <w:color w:val="000000"/>
-          <w:sz w:val="24"/>
-          <w:szCs w:val="24"/>
-        </w:rPr>
         <w:t xml:space="preserve"> (картинка снизу)</w:t>
+      </w:r>
+    </w:p>
+    <w:p>
+      <w:pPr>
+        <w:spacing w:after="160" w:line="259" w:lineRule="auto"/>
+        <w:rPr>
+          <w:sz w:val="24"/>
+          <w:szCs w:val="24"/>
+        </w:rPr>
+      </w:pPr>
+      <w:r>
+        <w:rPr>
+          <w:sz w:val="24"/>
+          <w:szCs w:val="24"/>
+        </w:rPr>
+        <w:t>Добавлено корректное чтение колонки «Заблокирован</w:t>
+      </w:r>
+      <w:bookmarkStart w:id="0" w:name="_GoBack"/>
+      <w:bookmarkEnd w:id="0"/>
+      <w:r>
+        <w:rPr>
+          <w:sz w:val="24"/>
+          <w:szCs w:val="24"/>
+        </w:rPr>
+        <w:t>»</w:t>
       </w:r>
     </w:p>
     <w:p>
@@ -2608,6 +2607,7 @@
         <w:pStyle w:val="a5"/>
         <w:spacing w:after="160" w:line="259" w:lineRule="auto"/>
         <w:ind w:left="0"/>
+        <w:jc w:val="center"/>
         <w:rPr>
           <w:sz w:val="24"/>
           <w:szCs w:val="24"/>
@@ -2698,31 +2698,7 @@
           <w:szCs w:val="24"/>
         </w:rPr>
         <w:lastRenderedPageBreak/>
-        <w:t>Тест 26.1.</w:t>
-      </w:r>
-      <w:r>
-        <w:rPr>
-          <w:color w:val="000000"/>
-          <w:sz w:val="24"/>
-          <w:szCs w:val="24"/>
-        </w:rPr>
-        <w:t>2</w:t>
-      </w:r>
-      <w:r>
-        <w:rPr>
-          <w:color w:val="000000"/>
-          <w:sz w:val="24"/>
-          <w:szCs w:val="24"/>
-        </w:rPr>
-        <w:t xml:space="preserve">. </w:t>
-      </w:r>
-      <w:r>
-        <w:rPr>
-          <w:color w:val="000000"/>
-          <w:sz w:val="24"/>
-          <w:szCs w:val="24"/>
-        </w:rPr>
-        <w:t>Добавить новую разовую заявку</w:t>
+        <w:t>Тест 26.1.2. Добавить новую разовую заявку</w:t>
       </w:r>
     </w:p>
     <w:tbl>
@@ -3154,7 +3130,65 @@
           <w:sz w:val="24"/>
           <w:szCs w:val="24"/>
         </w:rPr>
-        <w:t>аявки».</w:t>
+        <w:t>аявки»</w:t>
+      </w:r>
+    </w:p>
+    <w:p>
+      <w:pPr>
+        <w:widowControl w:val="0"/>
+        <w:pBdr>
+          <w:top w:val="nil"/>
+          <w:left w:val="nil"/>
+          <w:bottom w:val="nil"/>
+          <w:right w:val="nil"/>
+          <w:between w:val="nil"/>
+        </w:pBdr>
+        <w:jc w:val="center"/>
+        <w:rPr>
+          <w:color w:val="000000"/>
+          <w:sz w:val="24"/>
+          <w:szCs w:val="24"/>
+        </w:rPr>
+      </w:pPr>
+      <w:r>
+        <w:rPr>
+          <w:noProof/>
+        </w:rPr>
+        <w:drawing>
+          <wp:inline distT="0" distB="0" distL="0" distR="0" wp14:anchorId="674ABFB4" wp14:editId="6B2A5EC0">
+            <wp:extent cx="2764465" cy="2424631"/>
+            <wp:effectExtent l="0" t="0" r="0" b="0"/>
+            <wp:docPr id="1" name="Рисунок 1"/>
+            <wp:cNvGraphicFramePr>
+              <a:graphicFrameLocks xmlns:a="http://schemas.openxmlformats.org/drawingml/2006/main" noChangeAspect="1"/>
+            </wp:cNvGraphicFramePr>
+            <a:graphic xmlns:a="http://schemas.openxmlformats.org/drawingml/2006/main">
+              <a:graphicData uri="http://schemas.openxmlformats.org/drawingml/2006/picture">
+                <pic:pic xmlns:pic="http://schemas.openxmlformats.org/drawingml/2006/picture">
+                  <pic:nvPicPr>
+                    <pic:cNvPr id="1" name=""/>
+                    <pic:cNvPicPr/>
+                  </pic:nvPicPr>
+                  <pic:blipFill>
+                    <a:blip r:embed="rId9"/>
+                    <a:stretch>
+                      <a:fillRect/>
+                    </a:stretch>
+                  </pic:blipFill>
+                  <pic:spPr>
+                    <a:xfrm>
+                      <a:off x="0" y="0"/>
+                      <a:ext cx="2791024" cy="2447925"/>
+                    </a:xfrm>
+                    <a:prstGeom prst="rect">
+                      <a:avLst/>
+                    </a:prstGeom>
+                  </pic:spPr>
+                </pic:pic>
+              </a:graphicData>
+            </a:graphic>
+          </wp:inline>
+        </w:drawing>
       </w:r>
     </w:p>
     <w:p>
@@ -3400,15 +3434,7 @@
           <w:sz w:val="24"/>
           <w:szCs w:val="24"/>
         </w:rPr>
-        <w:t>Редактируемые</w:t>
-      </w:r>
-      <w:r>
-        <w:rPr>
-          <w:color w:val="000000"/>
-          <w:sz w:val="24"/>
-          <w:szCs w:val="24"/>
-        </w:rPr>
-        <w:t xml:space="preserve"> поля:</w:t>
+        <w:t>Редактируемые поля:</w:t>
       </w:r>
     </w:p>
     <w:p>
@@ -3466,15 +3492,7 @@
           <w:sz w:val="24"/>
           <w:szCs w:val="24"/>
         </w:rPr>
-        <w:t>Таблица посетителей, которые прикреплены к заявке (присутствует цветовая дифференциация: зелёный – посетители с выданным пропуском, красный – заблокированные посетители)</w:t>
-      </w:r>
-      <w:r>
-        <w:rPr>
-          <w:color w:val="000000"/>
-          <w:sz w:val="24"/>
-          <w:szCs w:val="24"/>
-        </w:rPr>
-        <w:t xml:space="preserve">. Таблица редактируется благодаря кнопкам </w:t>
+        <w:t xml:space="preserve">Таблица посетителей, которые прикреплены к заявке (присутствует цветовая дифференциация: зелёный – посетители с выданным пропуском, красный – заблокированные посетители). Таблица редактируется благодаря кнопкам </w:t>
       </w:r>
       <w:r>
         <w:rPr>
@@ -3491,267 +3509,6 @@
           <w:szCs w:val="24"/>
         </w:rPr>
         <w:t>ировать», «Удалить»</w:t>
-      </w:r>
-    </w:p>
-    <w:p>
-      <w:pPr>
-        <w:widowControl w:val="0"/>
-        <w:numPr>
-          <w:ilvl w:val="2"/>
-          <w:numId w:val="1"/>
-        </w:numPr>
-        <w:pBdr>
-          <w:top w:val="nil"/>
-          <w:left w:val="nil"/>
-          <w:bottom w:val="nil"/>
-          <w:right w:val="nil"/>
-          <w:between w:val="nil"/>
-        </w:pBdr>
-        <w:rPr>
-          <w:color w:val="000000"/>
-          <w:sz w:val="24"/>
-          <w:szCs w:val="24"/>
-        </w:rPr>
-      </w:pPr>
-      <w:r>
-        <w:rPr>
-          <w:color w:val="000000"/>
-          <w:sz w:val="24"/>
-          <w:szCs w:val="24"/>
-        </w:rPr>
-        <w:t>Колонка «номер посетителя»</w:t>
-      </w:r>
-    </w:p>
-    <w:p>
-      <w:pPr>
-        <w:widowControl w:val="0"/>
-        <w:numPr>
-          <w:ilvl w:val="2"/>
-          <w:numId w:val="1"/>
-        </w:numPr>
-        <w:pBdr>
-          <w:top w:val="nil"/>
-          <w:left w:val="nil"/>
-          <w:bottom w:val="nil"/>
-          <w:right w:val="nil"/>
-          <w:between w:val="nil"/>
-        </w:pBdr>
-        <w:rPr>
-          <w:color w:val="000000"/>
-          <w:sz w:val="24"/>
-          <w:szCs w:val="24"/>
-        </w:rPr>
-      </w:pPr>
-      <w:r>
-        <w:rPr>
-          <w:color w:val="000000"/>
-          <w:sz w:val="24"/>
-          <w:szCs w:val="24"/>
-        </w:rPr>
-        <w:t>Колонка «ФИО»</w:t>
-      </w:r>
-    </w:p>
-    <w:p>
-      <w:pPr>
-        <w:widowControl w:val="0"/>
-        <w:numPr>
-          <w:ilvl w:val="2"/>
-          <w:numId w:val="1"/>
-        </w:numPr>
-        <w:pBdr>
-          <w:top w:val="nil"/>
-          <w:left w:val="nil"/>
-          <w:bottom w:val="nil"/>
-          <w:right w:val="nil"/>
-          <w:between w:val="nil"/>
-        </w:pBdr>
-        <w:rPr>
-          <w:color w:val="000000"/>
-          <w:sz w:val="24"/>
-          <w:szCs w:val="24"/>
-        </w:rPr>
-      </w:pPr>
-      <w:r>
-        <w:rPr>
-          <w:color w:val="000000"/>
-          <w:sz w:val="24"/>
-          <w:szCs w:val="24"/>
-        </w:rPr>
-        <w:t>Колонка «организация»</w:t>
-      </w:r>
-    </w:p>
-    <w:p>
-      <w:pPr>
-        <w:widowControl w:val="0"/>
-        <w:numPr>
-          <w:ilvl w:val="2"/>
-          <w:numId w:val="1"/>
-        </w:numPr>
-        <w:pBdr>
-          <w:top w:val="nil"/>
-          <w:left w:val="nil"/>
-          <w:bottom w:val="nil"/>
-          <w:right w:val="nil"/>
-          <w:between w:val="nil"/>
-        </w:pBdr>
-        <w:rPr>
-          <w:color w:val="000000"/>
-          <w:sz w:val="24"/>
-          <w:szCs w:val="24"/>
-        </w:rPr>
-      </w:pPr>
-      <w:r>
-        <w:rPr>
-          <w:color w:val="000000"/>
-          <w:sz w:val="24"/>
-          <w:szCs w:val="24"/>
-        </w:rPr>
-        <w:t>Колонка «принимающее лицо»</w:t>
-      </w:r>
-    </w:p>
-    <w:p>
-      <w:pPr>
-        <w:widowControl w:val="0"/>
-        <w:numPr>
-          <w:ilvl w:val="2"/>
-          <w:numId w:val="1"/>
-        </w:numPr>
-        <w:pBdr>
-          <w:top w:val="nil"/>
-          <w:left w:val="nil"/>
-          <w:bottom w:val="nil"/>
-          <w:right w:val="nil"/>
-          <w:between w:val="nil"/>
-        </w:pBdr>
-        <w:rPr>
-          <w:color w:val="000000"/>
-          <w:sz w:val="24"/>
-          <w:szCs w:val="24"/>
-        </w:rPr>
-      </w:pPr>
-      <w:r>
-        <w:rPr>
-          <w:color w:val="000000"/>
-          <w:sz w:val="24"/>
-          <w:szCs w:val="24"/>
-        </w:rPr>
-        <w:t>Колонка «время от»</w:t>
-      </w:r>
-    </w:p>
-    <w:p>
-      <w:pPr>
-        <w:widowControl w:val="0"/>
-        <w:numPr>
-          <w:ilvl w:val="2"/>
-          <w:numId w:val="1"/>
-        </w:numPr>
-        <w:pBdr>
-          <w:top w:val="nil"/>
-          <w:left w:val="nil"/>
-          <w:bottom w:val="nil"/>
-          <w:right w:val="nil"/>
-          <w:between w:val="nil"/>
-        </w:pBdr>
-        <w:rPr>
-          <w:color w:val="000000"/>
-          <w:sz w:val="24"/>
-          <w:szCs w:val="24"/>
-        </w:rPr>
-      </w:pPr>
-      <w:r>
-        <w:rPr>
-          <w:color w:val="000000"/>
-          <w:sz w:val="24"/>
-          <w:szCs w:val="24"/>
-        </w:rPr>
-        <w:t>Колонка «время до»</w:t>
-      </w:r>
-    </w:p>
-    <w:p>
-      <w:pPr>
-        <w:widowControl w:val="0"/>
-        <w:numPr>
-          <w:ilvl w:val="2"/>
-          <w:numId w:val="1"/>
-        </w:numPr>
-        <w:pBdr>
-          <w:top w:val="nil"/>
-          <w:left w:val="nil"/>
-          <w:bottom w:val="nil"/>
-          <w:right w:val="nil"/>
-          <w:between w:val="nil"/>
-        </w:pBdr>
-        <w:rPr>
-          <w:color w:val="000000"/>
-          <w:sz w:val="24"/>
-          <w:szCs w:val="24"/>
-        </w:rPr>
-      </w:pPr>
-      <w:r>
-        <w:rPr>
-          <w:color w:val="000000"/>
-          <w:sz w:val="24"/>
-          <w:szCs w:val="24"/>
-        </w:rPr>
-        <w:t>Колонка «не активен»</w:t>
-      </w:r>
-    </w:p>
-    <w:p>
-      <w:pPr>
-        <w:widowControl w:val="0"/>
-        <w:numPr>
-          <w:ilvl w:val="2"/>
-          <w:numId w:val="1"/>
-        </w:numPr>
-        <w:pBdr>
-          <w:top w:val="nil"/>
-          <w:left w:val="nil"/>
-          <w:bottom w:val="nil"/>
-          <w:right w:val="nil"/>
-          <w:between w:val="nil"/>
-        </w:pBdr>
-        <w:rPr>
-          <w:color w:val="000000"/>
-          <w:sz w:val="24"/>
-          <w:szCs w:val="24"/>
-        </w:rPr>
-      </w:pPr>
-      <w:r>
-        <w:rPr>
-          <w:color w:val="000000"/>
-          <w:sz w:val="24"/>
-          <w:szCs w:val="24"/>
-        </w:rPr>
-        <w:t>Колонка «проходы»</w:t>
-      </w:r>
-    </w:p>
-    <w:p>
-      <w:pPr>
-        <w:widowControl w:val="0"/>
-        <w:numPr>
-          <w:ilvl w:val="2"/>
-          <w:numId w:val="1"/>
-        </w:numPr>
-        <w:pBdr>
-          <w:top w:val="nil"/>
-          <w:left w:val="nil"/>
-          <w:bottom w:val="nil"/>
-          <w:right w:val="nil"/>
-          <w:between w:val="nil"/>
-        </w:pBdr>
-        <w:rPr>
-          <w:color w:val="000000"/>
-          <w:sz w:val="24"/>
-          <w:szCs w:val="24"/>
-        </w:rPr>
-      </w:pPr>
-      <w:r>
-        <w:rPr>
-          <w:color w:val="000000"/>
-          <w:sz w:val="24"/>
-          <w:szCs w:val="24"/>
-        </w:rPr>
-        <w:t>Колонка «заблокирован» (информация берётся из формы «Посетители»)</w:t>
       </w:r>
     </w:p>
     <w:p>
@@ -4235,7 +3992,16 @@
           <w:sz w:val="24"/>
           <w:szCs w:val="24"/>
         </w:rPr>
-        <w:t xml:space="preserve"> для редактирования</w:t>
+        <w:t xml:space="preserve"> для </w:t>
+      </w:r>
+      <w:r>
+        <w:rPr>
+          <w:color w:val="000000"/>
+          <w:sz w:val="24"/>
+          <w:szCs w:val="24"/>
+        </w:rPr>
+        <w:lastRenderedPageBreak/>
+        <w:t>редактирования</w:t>
       </w:r>
       <w:r>
         <w:rPr>
@@ -4333,80 +4099,7 @@
           <w:sz w:val="24"/>
           <w:szCs w:val="24"/>
         </w:rPr>
-        <w:t>поля «</w:t>
-      </w:r>
-      <w:r>
-        <w:rPr>
-          <w:color w:val="000000"/>
-          <w:sz w:val="24"/>
-          <w:szCs w:val="24"/>
-        </w:rPr>
-        <w:t>Имя создавшего (заявку) пользователя</w:t>
-      </w:r>
-      <w:r>
-        <w:rPr>
-          <w:color w:val="000000"/>
-          <w:sz w:val="24"/>
-          <w:szCs w:val="24"/>
-        </w:rPr>
-        <w:t>», «</w:t>
-      </w:r>
-      <w:r>
-        <w:rPr>
-          <w:color w:val="000000"/>
-          <w:sz w:val="24"/>
-          <w:szCs w:val="24"/>
-        </w:rPr>
-        <w:t>Имя последнего редактировавшего (заявку) пользователя</w:t>
-      </w:r>
-      <w:r>
-        <w:rPr>
-          <w:color w:val="000000"/>
-          <w:sz w:val="24"/>
-          <w:szCs w:val="24"/>
-        </w:rPr>
-        <w:t>», «</w:t>
-      </w:r>
-      <w:r>
-        <w:rPr>
-          <w:color w:val="000000"/>
-          <w:sz w:val="24"/>
-          <w:szCs w:val="24"/>
-        </w:rPr>
-        <w:t xml:space="preserve">Дата создания </w:t>
-      </w:r>
-      <w:r>
-        <w:rPr>
-          <w:color w:val="000000"/>
-          <w:sz w:val="24"/>
-          <w:szCs w:val="24"/>
-        </w:rPr>
-        <w:lastRenderedPageBreak/>
-        <w:t>(заявки)</w:t>
-      </w:r>
-      <w:r>
-        <w:rPr>
-          <w:color w:val="000000"/>
-          <w:sz w:val="24"/>
-          <w:szCs w:val="24"/>
-        </w:rPr>
-        <w:t>», «</w:t>
-      </w:r>
-      <w:r>
-        <w:rPr>
-          <w:color w:val="000000"/>
-          <w:sz w:val="24"/>
-          <w:szCs w:val="24"/>
-        </w:rPr>
-        <w:t>Дата последнего редактирования (заявки)</w:t>
-      </w:r>
-      <w:r>
-        <w:rPr>
-          <w:color w:val="000000"/>
-          <w:sz w:val="24"/>
-          <w:szCs w:val="24"/>
-        </w:rPr>
-        <w:t xml:space="preserve">» должны </w:t>
+        <w:t xml:space="preserve">поля «Имя создавшего (заявку) пользователя», «Имя последнего редактировавшего (заявку) пользователя», «Дата создания (заявки)», «Дата последнего редактирования (заявки)» должны </w:t>
       </w:r>
       <w:r>
         <w:rPr>
@@ -4475,7 +4168,23 @@
           <w:szCs w:val="24"/>
         </w:rPr>
         <w:lastRenderedPageBreak/>
-        <w:t xml:space="preserve">Тест 26.1.2. </w:t>
+        <w:t>Тест 26.1.</w:t>
+      </w:r>
+      <w:r>
+        <w:rPr>
+          <w:color w:val="000000"/>
+          <w:sz w:val="24"/>
+          <w:szCs w:val="24"/>
+        </w:rPr>
+        <w:t>3</w:t>
+      </w:r>
+      <w:r>
+        <w:rPr>
+          <w:color w:val="000000"/>
+          <w:sz w:val="24"/>
+          <w:szCs w:val="24"/>
+        </w:rPr>
+        <w:t xml:space="preserve">. </w:t>
       </w:r>
       <w:r>
         <w:rPr>
@@ -4867,6 +4576,14 @@
           <w:sz w:val="24"/>
           <w:szCs w:val="24"/>
         </w:rPr>
+        <w:t xml:space="preserve"> </w:t>
+      </w:r>
+      <w:r>
+        <w:rPr>
+          <w:color w:val="000000"/>
+          <w:sz w:val="24"/>
+          <w:szCs w:val="24"/>
+        </w:rPr>
         <w:t>изменить</w:t>
       </w:r>
       <w:r>
@@ -4923,7 +4640,65 @@
           <w:sz w:val="24"/>
           <w:szCs w:val="24"/>
         </w:rPr>
-        <w:t>аявки».</w:t>
+        <w:t>аявки»</w:t>
+      </w:r>
+    </w:p>
+    <w:p>
+      <w:pPr>
+        <w:widowControl w:val="0"/>
+        <w:pBdr>
+          <w:top w:val="nil"/>
+          <w:left w:val="nil"/>
+          <w:bottom w:val="nil"/>
+          <w:right w:val="nil"/>
+          <w:between w:val="nil"/>
+        </w:pBdr>
+        <w:jc w:val="center"/>
+        <w:rPr>
+          <w:color w:val="000000"/>
+          <w:sz w:val="24"/>
+          <w:szCs w:val="24"/>
+        </w:rPr>
+      </w:pPr>
+      <w:r>
+        <w:rPr>
+          <w:noProof/>
+        </w:rPr>
+        <w:drawing>
+          <wp:inline distT="0" distB="0" distL="0" distR="0" wp14:anchorId="7D57698E" wp14:editId="3F6888BA">
+            <wp:extent cx="3011213" cy="2641047"/>
+            <wp:effectExtent l="0" t="0" r="0" b="6985"/>
+            <wp:docPr id="2" name="Рисунок 2"/>
+            <wp:cNvGraphicFramePr>
+              <a:graphicFrameLocks xmlns:a="http://schemas.openxmlformats.org/drawingml/2006/main" noChangeAspect="1"/>
+            </wp:cNvGraphicFramePr>
+            <a:graphic xmlns:a="http://schemas.openxmlformats.org/drawingml/2006/main">
+              <a:graphicData uri="http://schemas.openxmlformats.org/drawingml/2006/picture">
+                <pic:pic xmlns:pic="http://schemas.openxmlformats.org/drawingml/2006/picture">
+                  <pic:nvPicPr>
+                    <pic:cNvPr id="1" name=""/>
+                    <pic:cNvPicPr/>
+                  </pic:nvPicPr>
+                  <pic:blipFill>
+                    <a:blip r:embed="rId10"/>
+                    <a:stretch>
+                      <a:fillRect/>
+                    </a:stretch>
+                  </pic:blipFill>
+                  <pic:spPr>
+                    <a:xfrm>
+                      <a:off x="0" y="0"/>
+                      <a:ext cx="3027976" cy="2655749"/>
+                    </a:xfrm>
+                    <a:prstGeom prst="rect">
+                      <a:avLst/>
+                    </a:prstGeom>
+                  </pic:spPr>
+                </pic:pic>
+              </a:graphicData>
+            </a:graphic>
+          </wp:inline>
+        </w:drawing>
       </w:r>
     </w:p>
     <w:p>
@@ -5111,23 +4886,7 @@
           <w:sz w:val="24"/>
           <w:szCs w:val="24"/>
         </w:rPr>
-        <w:t>Нажать кнопку «</w:t>
-      </w:r>
-      <w:r>
-        <w:rPr>
-          <w:color w:val="000000"/>
-          <w:sz w:val="24"/>
-          <w:szCs w:val="24"/>
-        </w:rPr>
-        <w:t>Правка</w:t>
-      </w:r>
-      <w:r>
-        <w:rPr>
-          <w:color w:val="000000"/>
-          <w:sz w:val="24"/>
-          <w:szCs w:val="24"/>
-        </w:rPr>
-        <w:t>»</w:t>
+        <w:t>Нажать кнопку «Правка»</w:t>
       </w:r>
     </w:p>
     <w:p>
@@ -5156,31 +4915,7 @@
           <w:sz w:val="24"/>
           <w:szCs w:val="24"/>
         </w:rPr>
-        <w:t>Изменить</w:t>
-      </w:r>
-      <w:r>
-        <w:rPr>
-          <w:color w:val="000000"/>
-          <w:sz w:val="24"/>
-          <w:szCs w:val="24"/>
-        </w:rPr>
-        <w:t xml:space="preserve"> поля заявки (список полей, без которых нельзя </w:t>
-      </w:r>
-      <w:r>
-        <w:rPr>
-          <w:color w:val="000000"/>
-          <w:sz w:val="24"/>
-          <w:szCs w:val="24"/>
-        </w:rPr>
-        <w:t>изменить</w:t>
-      </w:r>
-      <w:r>
-        <w:rPr>
-          <w:color w:val="000000"/>
-          <w:sz w:val="24"/>
-          <w:szCs w:val="24"/>
-        </w:rPr>
-        <w:t xml:space="preserve"> разовую заявку: «Подписано»)</w:t>
+        <w:t>Изменить поля заявки (список полей, без которых нельзя изменить разовую заявку: «Подписано»)</w:t>
       </w:r>
     </w:p>
     <w:p>
@@ -5290,267 +5025,6 @@
       <w:pPr>
         <w:widowControl w:val="0"/>
         <w:numPr>
-          <w:ilvl w:val="2"/>
-          <w:numId w:val="1"/>
-        </w:numPr>
-        <w:pBdr>
-          <w:top w:val="nil"/>
-          <w:left w:val="nil"/>
-          <w:bottom w:val="nil"/>
-          <w:right w:val="nil"/>
-          <w:between w:val="nil"/>
-        </w:pBdr>
-        <w:rPr>
-          <w:color w:val="000000"/>
-          <w:sz w:val="24"/>
-          <w:szCs w:val="24"/>
-        </w:rPr>
-      </w:pPr>
-      <w:r>
-        <w:rPr>
-          <w:color w:val="000000"/>
-          <w:sz w:val="24"/>
-          <w:szCs w:val="24"/>
-        </w:rPr>
-        <w:t>Колонка «номер посетителя»</w:t>
-      </w:r>
-    </w:p>
-    <w:p>
-      <w:pPr>
-        <w:widowControl w:val="0"/>
-        <w:numPr>
-          <w:ilvl w:val="2"/>
-          <w:numId w:val="1"/>
-        </w:numPr>
-        <w:pBdr>
-          <w:top w:val="nil"/>
-          <w:left w:val="nil"/>
-          <w:bottom w:val="nil"/>
-          <w:right w:val="nil"/>
-          <w:between w:val="nil"/>
-        </w:pBdr>
-        <w:rPr>
-          <w:color w:val="000000"/>
-          <w:sz w:val="24"/>
-          <w:szCs w:val="24"/>
-        </w:rPr>
-      </w:pPr>
-      <w:r>
-        <w:rPr>
-          <w:color w:val="000000"/>
-          <w:sz w:val="24"/>
-          <w:szCs w:val="24"/>
-        </w:rPr>
-        <w:t>Колонка «ФИО»</w:t>
-      </w:r>
-    </w:p>
-    <w:p>
-      <w:pPr>
-        <w:widowControl w:val="0"/>
-        <w:numPr>
-          <w:ilvl w:val="2"/>
-          <w:numId w:val="1"/>
-        </w:numPr>
-        <w:pBdr>
-          <w:top w:val="nil"/>
-          <w:left w:val="nil"/>
-          <w:bottom w:val="nil"/>
-          <w:right w:val="nil"/>
-          <w:between w:val="nil"/>
-        </w:pBdr>
-        <w:rPr>
-          <w:color w:val="000000"/>
-          <w:sz w:val="24"/>
-          <w:szCs w:val="24"/>
-        </w:rPr>
-      </w:pPr>
-      <w:r>
-        <w:rPr>
-          <w:color w:val="000000"/>
-          <w:sz w:val="24"/>
-          <w:szCs w:val="24"/>
-        </w:rPr>
-        <w:t>Колонка «организация»</w:t>
-      </w:r>
-    </w:p>
-    <w:p>
-      <w:pPr>
-        <w:widowControl w:val="0"/>
-        <w:numPr>
-          <w:ilvl w:val="2"/>
-          <w:numId w:val="1"/>
-        </w:numPr>
-        <w:pBdr>
-          <w:top w:val="nil"/>
-          <w:left w:val="nil"/>
-          <w:bottom w:val="nil"/>
-          <w:right w:val="nil"/>
-          <w:between w:val="nil"/>
-        </w:pBdr>
-        <w:rPr>
-          <w:color w:val="000000"/>
-          <w:sz w:val="24"/>
-          <w:szCs w:val="24"/>
-        </w:rPr>
-      </w:pPr>
-      <w:r>
-        <w:rPr>
-          <w:color w:val="000000"/>
-          <w:sz w:val="24"/>
-          <w:szCs w:val="24"/>
-        </w:rPr>
-        <w:t>Колонка «принимающее лицо»</w:t>
-      </w:r>
-    </w:p>
-    <w:p>
-      <w:pPr>
-        <w:widowControl w:val="0"/>
-        <w:numPr>
-          <w:ilvl w:val="2"/>
-          <w:numId w:val="1"/>
-        </w:numPr>
-        <w:pBdr>
-          <w:top w:val="nil"/>
-          <w:left w:val="nil"/>
-          <w:bottom w:val="nil"/>
-          <w:right w:val="nil"/>
-          <w:between w:val="nil"/>
-        </w:pBdr>
-        <w:rPr>
-          <w:color w:val="000000"/>
-          <w:sz w:val="24"/>
-          <w:szCs w:val="24"/>
-        </w:rPr>
-      </w:pPr>
-      <w:r>
-        <w:rPr>
-          <w:color w:val="000000"/>
-          <w:sz w:val="24"/>
-          <w:szCs w:val="24"/>
-        </w:rPr>
-        <w:t>Колонка «время от»</w:t>
-      </w:r>
-    </w:p>
-    <w:p>
-      <w:pPr>
-        <w:widowControl w:val="0"/>
-        <w:numPr>
-          <w:ilvl w:val="2"/>
-          <w:numId w:val="1"/>
-        </w:numPr>
-        <w:pBdr>
-          <w:top w:val="nil"/>
-          <w:left w:val="nil"/>
-          <w:bottom w:val="nil"/>
-          <w:right w:val="nil"/>
-          <w:between w:val="nil"/>
-        </w:pBdr>
-        <w:rPr>
-          <w:color w:val="000000"/>
-          <w:sz w:val="24"/>
-          <w:szCs w:val="24"/>
-        </w:rPr>
-      </w:pPr>
-      <w:r>
-        <w:rPr>
-          <w:color w:val="000000"/>
-          <w:sz w:val="24"/>
-          <w:szCs w:val="24"/>
-        </w:rPr>
-        <w:t>Колонка «время до»</w:t>
-      </w:r>
-    </w:p>
-    <w:p>
-      <w:pPr>
-        <w:widowControl w:val="0"/>
-        <w:numPr>
-          <w:ilvl w:val="2"/>
-          <w:numId w:val="1"/>
-        </w:numPr>
-        <w:pBdr>
-          <w:top w:val="nil"/>
-          <w:left w:val="nil"/>
-          <w:bottom w:val="nil"/>
-          <w:right w:val="nil"/>
-          <w:between w:val="nil"/>
-        </w:pBdr>
-        <w:rPr>
-          <w:color w:val="000000"/>
-          <w:sz w:val="24"/>
-          <w:szCs w:val="24"/>
-        </w:rPr>
-      </w:pPr>
-      <w:r>
-        <w:rPr>
-          <w:color w:val="000000"/>
-          <w:sz w:val="24"/>
-          <w:szCs w:val="24"/>
-        </w:rPr>
-        <w:t>Колонка «не активен»</w:t>
-      </w:r>
-    </w:p>
-    <w:p>
-      <w:pPr>
-        <w:widowControl w:val="0"/>
-        <w:numPr>
-          <w:ilvl w:val="2"/>
-          <w:numId w:val="1"/>
-        </w:numPr>
-        <w:pBdr>
-          <w:top w:val="nil"/>
-          <w:left w:val="nil"/>
-          <w:bottom w:val="nil"/>
-          <w:right w:val="nil"/>
-          <w:between w:val="nil"/>
-        </w:pBdr>
-        <w:rPr>
-          <w:color w:val="000000"/>
-          <w:sz w:val="24"/>
-          <w:szCs w:val="24"/>
-        </w:rPr>
-      </w:pPr>
-      <w:r>
-        <w:rPr>
-          <w:color w:val="000000"/>
-          <w:sz w:val="24"/>
-          <w:szCs w:val="24"/>
-        </w:rPr>
-        <w:t>Колонка «проходы»</w:t>
-      </w:r>
-    </w:p>
-    <w:p>
-      <w:pPr>
-        <w:widowControl w:val="0"/>
-        <w:numPr>
-          <w:ilvl w:val="2"/>
-          <w:numId w:val="1"/>
-        </w:numPr>
-        <w:pBdr>
-          <w:top w:val="nil"/>
-          <w:left w:val="nil"/>
-          <w:bottom w:val="nil"/>
-          <w:right w:val="nil"/>
-          <w:between w:val="nil"/>
-        </w:pBdr>
-        <w:rPr>
-          <w:color w:val="000000"/>
-          <w:sz w:val="24"/>
-          <w:szCs w:val="24"/>
-        </w:rPr>
-      </w:pPr>
-      <w:r>
-        <w:rPr>
-          <w:color w:val="000000"/>
-          <w:sz w:val="24"/>
-          <w:szCs w:val="24"/>
-        </w:rPr>
-        <w:t>Колонка «заблокирован» (информация берётся из формы «Посетители»)</w:t>
-      </w:r>
-    </w:p>
-    <w:p>
-      <w:pPr>
-        <w:widowControl w:val="0"/>
-        <w:numPr>
           <w:ilvl w:val="1"/>
           <w:numId w:val="1"/>
         </w:numPr>
@@ -5718,23 +5192,7 @@
           <w:sz w:val="24"/>
           <w:szCs w:val="24"/>
         </w:rPr>
-        <w:t>Нажать кнопку «</w:t>
-      </w:r>
-      <w:r>
-        <w:rPr>
-          <w:color w:val="000000"/>
-          <w:sz w:val="24"/>
-          <w:szCs w:val="24"/>
-        </w:rPr>
-        <w:t>Принять</w:t>
-      </w:r>
-      <w:r>
-        <w:rPr>
-          <w:color w:val="000000"/>
-          <w:sz w:val="24"/>
-          <w:szCs w:val="24"/>
-        </w:rPr>
-        <w:t>» или «Отмена»</w:t>
+        <w:t>Нажать кнопку «Принять» или «Отмена»</w:t>
       </w:r>
     </w:p>
     <w:p>
@@ -5951,6 +5409,7 @@
           <w:sz w:val="24"/>
           <w:szCs w:val="24"/>
         </w:rPr>
+        <w:lastRenderedPageBreak/>
         <w:t>О</w:t>
       </w:r>
       <w:r>
@@ -6110,7 +5569,6 @@
           <w:sz w:val="24"/>
           <w:szCs w:val="24"/>
         </w:rPr>
-        <w:lastRenderedPageBreak/>
         <w:t>содержать</w:t>
       </w:r>
       <w:r>
@@ -6143,23 +5601,7 @@
           <w:sz w:val="24"/>
           <w:szCs w:val="24"/>
         </w:rPr>
-        <w:t xml:space="preserve">При нажатии кнопки «Отмена» - должна открыться </w:t>
-      </w:r>
-      <w:r>
-        <w:rPr>
-          <w:color w:val="000000"/>
-          <w:sz w:val="24"/>
-          <w:szCs w:val="24"/>
-        </w:rPr>
-        <w:t xml:space="preserve">эта же </w:t>
-      </w:r>
-      <w:r>
-        <w:rPr>
-          <w:color w:val="000000"/>
-          <w:sz w:val="24"/>
-          <w:szCs w:val="24"/>
-        </w:rPr>
-        <w:t>заявка</w:t>
+        <w:t>При нажатии кнопки «Отмена» - должна открыться эта же заявка</w:t>
       </w:r>
       <w:r>
         <w:rPr>
@@ -6565,7 +6007,39 @@
           <w:sz w:val="24"/>
           <w:szCs w:val="24"/>
         </w:rPr>
-        <w:t xml:space="preserve"> — открыть форму «</w:t>
+        <w:t xml:space="preserve"> — </w:t>
+      </w:r>
+      <w:r>
+        <w:rPr>
+          <w:color w:val="000000"/>
+          <w:sz w:val="24"/>
+          <w:szCs w:val="24"/>
+        </w:rPr>
+        <w:t xml:space="preserve">проверка работоспособности горячих клавиш в </w:t>
+      </w:r>
+      <w:r>
+        <w:rPr>
+          <w:color w:val="000000"/>
+          <w:sz w:val="24"/>
+          <w:szCs w:val="24"/>
+        </w:rPr>
+        <w:t>форм</w:t>
+      </w:r>
+      <w:r>
+        <w:rPr>
+          <w:color w:val="000000"/>
+          <w:sz w:val="24"/>
+          <w:szCs w:val="24"/>
+        </w:rPr>
+        <w:t>е</w:t>
+      </w:r>
+      <w:r>
+        <w:rPr>
+          <w:color w:val="000000"/>
+          <w:sz w:val="24"/>
+          <w:szCs w:val="24"/>
+        </w:rPr>
+        <w:t xml:space="preserve"> «</w:t>
       </w:r>
       <w:r>
         <w:rPr>

</xml_diff>